<commit_message>
Added readme and updated docs
</commit_message>
<xml_diff>
--- a/Use Case.docx
+++ b/Use Case.docx
@@ -1,6 +1,6 @@
 
 <file path=word/document.xml><?xml version="1.0" encoding="utf-8"?>
-<w:document xmlns:wpc="http://schemas.microsoft.com/office/word/2010/wordprocessingCanvas" xmlns:cx="http://schemas.microsoft.com/office/drawing/2014/chartex" xmlns:cx1="http://schemas.microsoft.com/office/drawing/2015/9/8/chartex" xmlns:mc="http://schemas.openxmlformats.org/markup-compatibility/2006" xmlns:o="urn:schemas-microsoft-com:office:office" xmlns:r="http://schemas.openxmlformats.org/officeDocument/2006/relationships" xmlns:m="http://schemas.openxmlformats.org/officeDocument/2006/math" xmlns:v="urn:schemas-microsoft-com:vml" xmlns:wp14="http://schemas.microsoft.com/office/word/2010/wordprocessingDrawing" xmlns:wp="http://schemas.openxmlformats.org/drawingml/2006/wordprocessingDrawing" xmlns:w10="urn:schemas-microsoft-com:office:word" xmlns:w="http://schemas.openxmlformats.org/wordprocessingml/2006/main" xmlns:w14="http://schemas.microsoft.com/office/word/2010/wordml" xmlns:w15="http://schemas.microsoft.com/office/word/2012/wordml" xmlns:w16se="http://schemas.microsoft.com/office/word/2015/wordml/symex" xmlns:wpg="http://schemas.microsoft.com/office/word/2010/wordprocessingGroup" xmlns:wpi="http://schemas.microsoft.com/office/word/2010/wordprocessingInk" xmlns:wne="http://schemas.microsoft.com/office/word/2006/wordml" xmlns:wps="http://schemas.microsoft.com/office/word/2010/wordprocessingShape" mc:Ignorable="w14 w15 w16se wp14">
+<w:document xmlns:wpc="http://schemas.microsoft.com/office/word/2010/wordprocessingCanvas" xmlns:cx="http://schemas.microsoft.com/office/drawing/2014/chartex" xmlns:cx1="http://schemas.microsoft.com/office/drawing/2015/9/8/chartex" xmlns:cx2="http://schemas.microsoft.com/office/drawing/2015/10/21/chartex" xmlns:cx3="http://schemas.microsoft.com/office/drawing/2016/5/9/chartex" xmlns:cx4="http://schemas.microsoft.com/office/drawing/2016/5/10/chartex" xmlns:cx5="http://schemas.microsoft.com/office/drawing/2016/5/11/chartex" xmlns:cx6="http://schemas.microsoft.com/office/drawing/2016/5/12/chartex" xmlns:cx7="http://schemas.microsoft.com/office/drawing/2016/5/13/chartex" xmlns:cx8="http://schemas.microsoft.com/office/drawing/2016/5/14/chartex" xmlns:mc="http://schemas.openxmlformats.org/markup-compatibility/2006" xmlns:aink="http://schemas.microsoft.com/office/drawing/2016/ink" xmlns:am3d="http://schemas.microsoft.com/office/drawing/2017/model3d" xmlns:o="urn:schemas-microsoft-com:office:office" xmlns:r="http://schemas.openxmlformats.org/officeDocument/2006/relationships" xmlns:m="http://schemas.openxmlformats.org/officeDocument/2006/math" xmlns:v="urn:schemas-microsoft-com:vml" xmlns:wp14="http://schemas.microsoft.com/office/word/2010/wordprocessingDrawing" xmlns:wp="http://schemas.openxmlformats.org/drawingml/2006/wordprocessingDrawing" xmlns:w10="urn:schemas-microsoft-com:office:word" xmlns:w="http://schemas.openxmlformats.org/wordprocessingml/2006/main" xmlns:w14="http://schemas.microsoft.com/office/word/2010/wordml" xmlns:w15="http://schemas.microsoft.com/office/word/2012/wordml" xmlns:w16cex="http://schemas.microsoft.com/office/word/2018/wordml/cex" xmlns:w16cid="http://schemas.microsoft.com/office/word/2016/wordml/cid" xmlns:w16="http://schemas.microsoft.com/office/word/2018/wordml" xmlns:w16sdtdh="http://schemas.microsoft.com/office/word/2020/wordml/sdtdatahash" xmlns:w16se="http://schemas.microsoft.com/office/word/2015/wordml/symex" xmlns:wpg="http://schemas.microsoft.com/office/word/2010/wordprocessingGroup" xmlns:wpi="http://schemas.microsoft.com/office/word/2010/wordprocessingInk" xmlns:wne="http://schemas.microsoft.com/office/word/2006/wordml" xmlns:wps="http://schemas.microsoft.com/office/word/2010/wordprocessingShape" mc:Ignorable="w14 w15 w16se w16cid w16 w16cex w16sdtdh wp14">
   <w:body>
     <w:p>
       <w:pPr>
@@ -54,7 +54,17 @@
       </w:r>
     </w:p>
     <w:p>
-      <w:r>
+      <w:pPr>
+        <w:rPr>
+          <w:sz w:val="28"/>
+          <w:szCs w:val="28"/>
+        </w:rPr>
+      </w:pPr>
+      <w:r>
+        <w:rPr>
+          <w:sz w:val="28"/>
+          <w:szCs w:val="28"/>
+        </w:rPr>
         <w:t>Issue Contributors</w:t>
       </w:r>
     </w:p>
@@ -79,6 +89,9 @@
       <w:r>
         <w:t>Engineers adding to a certain problem in a software project, whether it be contributing code that fixes bugs, writing documentation, organizing code or adding to the visual design of the project. People who help the project move along its life cycle.</w:t>
       </w:r>
+      <w:r>
+        <w:t xml:space="preserve"> It is important for these contributors to be organized in a coherent and logical fashion. Effective division of labor among project members can drastically improve the project efficiency.</w:t>
+      </w:r>
     </w:p>
     <w:p>
       <w:pPr>
@@ -101,8 +114,6 @@
       <w:r>
         <w:t>Any time a new user contributes to the project.</w:t>
       </w:r>
-      <w:bookmarkStart w:id="0" w:name="_GoBack"/>
-      <w:bookmarkEnd w:id="0"/>
     </w:p>
     <w:p>
       <w:pPr>
@@ -125,6 +136,9 @@
       <w:r>
         <w:t>Project managers and users working on the project</w:t>
       </w:r>
+      <w:r>
+        <w:t>.</w:t>
+      </w:r>
     </w:p>
     <w:p>
       <w:pPr>
@@ -143,7 +157,11 @@
         <w:t>Preconditions</w:t>
       </w:r>
     </w:p>
-    <w:p/>
+    <w:p>
+      <w:r>
+        <w:t xml:space="preserve">None. </w:t>
+      </w:r>
+    </w:p>
     <w:p>
       <w:pPr>
         <w:rPr>
@@ -163,7 +181,13 @@
     </w:p>
     <w:p>
       <w:r>
-        <w:t>All engineers contributing to project are tracked and sorted based on the projects issue.</w:t>
+        <w:t>All engineers contributing to project are tracked and sorted based on the project issue</w:t>
+      </w:r>
+      <w:r>
+        <w:t>s, experience levels, and interest</w:t>
+      </w:r>
+      <w:r>
+        <w:t>.</w:t>
       </w:r>
     </w:p>
     <w:p>
@@ -231,7 +255,7 @@
 </file>
 
 <file path=word/styles.xml><?xml version="1.0" encoding="utf-8"?>
-<w:styles xmlns:mc="http://schemas.openxmlformats.org/markup-compatibility/2006" xmlns:r="http://schemas.openxmlformats.org/officeDocument/2006/relationships" xmlns:w="http://schemas.openxmlformats.org/wordprocessingml/2006/main" xmlns:w14="http://schemas.microsoft.com/office/word/2010/wordml" xmlns:w15="http://schemas.microsoft.com/office/word/2012/wordml" xmlns:w16se="http://schemas.microsoft.com/office/word/2015/wordml/symex" mc:Ignorable="w14 w15 w16se">
+<w:styles xmlns:mc="http://schemas.openxmlformats.org/markup-compatibility/2006" xmlns:r="http://schemas.openxmlformats.org/officeDocument/2006/relationships" xmlns:w="http://schemas.openxmlformats.org/wordprocessingml/2006/main" xmlns:w14="http://schemas.microsoft.com/office/word/2010/wordml" xmlns:w15="http://schemas.microsoft.com/office/word/2012/wordml" xmlns:w16cex="http://schemas.microsoft.com/office/word/2018/wordml/cex" xmlns:w16cid="http://schemas.microsoft.com/office/word/2016/wordml/cid" xmlns:w16="http://schemas.microsoft.com/office/word/2018/wordml" xmlns:w16sdtdh="http://schemas.microsoft.com/office/word/2020/wordml/sdtdatahash" xmlns:w16se="http://schemas.microsoft.com/office/word/2015/wordml/symex" mc:Ignorable="w14 w15 w16se w16cid w16 w16cex w16sdtdh">
   <w:docDefaults>
     <w:rPrDefault>
       <w:rPr>
@@ -247,7 +271,7 @@
       </w:pPr>
     </w:pPrDefault>
   </w:docDefaults>
-  <w:latentStyles w:defLockedState="0" w:defUIPriority="99" w:defSemiHidden="0" w:defUnhideWhenUsed="0" w:defQFormat="0" w:count="371">
+  <w:latentStyles w:defLockedState="0" w:defUIPriority="99" w:defSemiHidden="0" w:defUnhideWhenUsed="0" w:defQFormat="0" w:count="376">
     <w:lsdException w:name="Normal" w:uiPriority="0" w:qFormat="1"/>
     <w:lsdException w:name="heading 1" w:uiPriority="9" w:qFormat="1"/>
     <w:lsdException w:name="heading 2" w:semiHidden="1" w:uiPriority="9" w:unhideWhenUsed="1" w:qFormat="1"/>
@@ -353,7 +377,6 @@
     <w:lsdException w:name="HTML Sample" w:semiHidden="1" w:unhideWhenUsed="1"/>
     <w:lsdException w:name="HTML Typewriter" w:semiHidden="1" w:unhideWhenUsed="1"/>
     <w:lsdException w:name="HTML Variable" w:semiHidden="1" w:unhideWhenUsed="1"/>
-    <w:lsdException w:name="Normal Table" w:semiHidden="1" w:unhideWhenUsed="1"/>
     <w:lsdException w:name="annotation subject" w:semiHidden="1" w:unhideWhenUsed="1"/>
     <w:lsdException w:name="No List" w:semiHidden="1" w:unhideWhenUsed="1"/>
     <w:lsdException w:name="Outline List 1" w:semiHidden="1" w:unhideWhenUsed="1"/>
@@ -396,11 +419,8 @@
     <w:lsdException w:name="Table Contemporary" w:semiHidden="1" w:unhideWhenUsed="1"/>
     <w:lsdException w:name="Table Elegant" w:semiHidden="1" w:unhideWhenUsed="1"/>
     <w:lsdException w:name="Table Professional" w:semiHidden="1" w:unhideWhenUsed="1"/>
-    <w:lsdException w:name="Table Subtle 1" w:semiHidden="1" w:unhideWhenUsed="1"/>
     <w:lsdException w:name="Table Subtle 2" w:semiHidden="1" w:unhideWhenUsed="1"/>
     <w:lsdException w:name="Table Web 1" w:semiHidden="1" w:unhideWhenUsed="1"/>
-    <w:lsdException w:name="Table Web 2" w:semiHidden="1" w:unhideWhenUsed="1"/>
-    <w:lsdException w:name="Table Web 3" w:semiHidden="1" w:unhideWhenUsed="1"/>
     <w:lsdException w:name="Balloon Text" w:semiHidden="1" w:unhideWhenUsed="1"/>
     <w:lsdException w:name="Table Grid" w:uiPriority="39"/>
     <w:lsdException w:name="Table Theme" w:semiHidden="1" w:unhideWhenUsed="1"/>
@@ -619,6 +639,11 @@
     <w:lsdException w:name="List Table 5 Dark Accent 6" w:uiPriority="50"/>
     <w:lsdException w:name="List Table 6 Colorful Accent 6" w:uiPriority="51"/>
     <w:lsdException w:name="List Table 7 Colorful Accent 6" w:uiPriority="52"/>
+    <w:lsdException w:name="Mention" w:semiHidden="1" w:unhideWhenUsed="1"/>
+    <w:lsdException w:name="Smart Hyperlink" w:semiHidden="1" w:unhideWhenUsed="1"/>
+    <w:lsdException w:name="Hashtag" w:semiHidden="1" w:unhideWhenUsed="1"/>
+    <w:lsdException w:name="Unresolved Mention" w:semiHidden="1" w:unhideWhenUsed="1"/>
+    <w:lsdException w:name="Smart Link" w:semiHidden="1" w:unhideWhenUsed="1"/>
   </w:latentStyles>
   <w:style w:type="paragraph" w:default="1" w:styleId="Normal">
     <w:name w:val="Normal"/>

</xml_diff>